<commit_message>
Update Template1-PhanTich (part 3.1)
</commit_message>
<xml_diff>
--- a/02_Analysis/Template1-PhanTich.docx
+++ b/02_Analysis/Template1-PhanTich.docx
@@ -3080,54 +3080,6 @@
         <w:t>keholder</w:t>
       </w:r>
     </w:p>
-    <w:p>
-      <w:pPr>
-        <w:pStyle w:val="ListParagraph"/>
-        <w:ind w:left="0" w:firstLine="709"/>
-        <w:rPr>
-          <w:rFonts w:cs="Segoe UI"/>
-          <w:i/>
-          <w:color w:val="7030A0"/>
-        </w:rPr>
-      </w:pPr>
-      <w:r>
-        <w:rPr>
-          <w:rFonts w:cs="Segoe UI"/>
-          <w:i/>
-          <w:color w:val="7030A0"/>
-        </w:rPr>
-        <w:t xml:space="preserve">Nhóm sinh viên </w:t>
-      </w:r>
-      <w:r>
-        <w:rPr>
-          <w:i/>
-          <w:color w:val="7030A0"/>
-        </w:rPr>
-        <w:t>liệt kê (hoặc vẽ Context Diagram) và giải thích vai trò của từ</w:t>
-      </w:r>
-      <w:r>
-        <w:rPr>
-          <w:i/>
-          <w:color w:val="7030A0"/>
-        </w:rPr>
-        <w:t>ng Stakeholder</w:t>
-      </w:r>
-      <w:r>
-        <w:rPr>
-          <w:i/>
-          <w:color w:val="7030A0"/>
-        </w:rPr>
-        <w:t xml:space="preserve"> của phần mềm</w:t>
-      </w:r>
-      <w:r>
-        <w:rPr>
-          <w:rFonts w:cs="Segoe UI"/>
-          <w:i/>
-          <w:color w:val="7030A0"/>
-        </w:rPr>
-        <w:t>.</w:t>
-      </w:r>
-    </w:p>
     <w:tbl>
       <w:tblPr>
         <w:tblW w:w="10065" w:type="dxa"/>
@@ -3258,65 +3210,6 @@
               <w:bottom w:val="single" w:sz="6" w:space="0" w:color="auto"/>
               <w:right w:val="single" w:sz="6" w:space="0" w:color="auto"/>
             </w:tcBorders>
-          </w:tcPr>
-          <w:p>
-            <w:pPr>
-              <w:jc w:val="center"/>
-              <w:rPr>
-                <w:rFonts w:eastAsia="SimSun"/>
-                <w:i/>
-                <w:color w:val="7030A0"/>
-              </w:rPr>
-            </w:pPr>
-            <w:r>
-              <w:rPr>
-                <w:rFonts w:eastAsia="SimSun"/>
-                <w:i/>
-                <w:color w:val="7030A0"/>
-              </w:rPr>
-              <w:t>1</w:t>
-            </w:r>
-          </w:p>
-        </w:tc>
-        <w:tc>
-          <w:tcPr>
-            <w:tcW w:w="2835" w:type="dxa"/>
-            <w:tcBorders>
-              <w:top w:val="single" w:sz="6" w:space="0" w:color="auto"/>
-              <w:left w:val="single" w:sz="6" w:space="0" w:color="auto"/>
-              <w:bottom w:val="single" w:sz="6" w:space="0" w:color="auto"/>
-              <w:right w:val="single" w:sz="6" w:space="0" w:color="auto"/>
-            </w:tcBorders>
-            <w:vAlign w:val="center"/>
-          </w:tcPr>
-          <w:p>
-            <w:pPr>
-              <w:jc w:val="center"/>
-              <w:rPr>
-                <w:rFonts w:eastAsia="SimSun"/>
-                <w:i/>
-                <w:color w:val="7030A0"/>
-              </w:rPr>
-            </w:pPr>
-            <w:r>
-              <w:rPr>
-                <w:rFonts w:eastAsia="SimSun"/>
-                <w:i/>
-                <w:color w:val="7030A0"/>
-              </w:rPr>
-              <w:t>&lt;Ban giám đốc&gt;</w:t>
-            </w:r>
-          </w:p>
-        </w:tc>
-        <w:tc>
-          <w:tcPr>
-            <w:tcW w:w="6379" w:type="dxa"/>
-            <w:tcBorders>
-              <w:top w:val="single" w:sz="6" w:space="0" w:color="auto"/>
-              <w:left w:val="single" w:sz="6" w:space="0" w:color="auto"/>
-              <w:bottom w:val="single" w:sz="6" w:space="0" w:color="auto"/>
-              <w:right w:val="single" w:sz="6" w:space="0" w:color="auto"/>
-            </w:tcBorders>
             <w:vAlign w:val="center"/>
           </w:tcPr>
           <w:p>
@@ -3327,6 +3220,120 @@
                 <w:color w:val="7030A0"/>
               </w:rPr>
             </w:pPr>
+            <w:r>
+              <w:rPr>
+                <w:rFonts w:eastAsia="SimSun"/>
+                <w:color w:val="7030A0"/>
+              </w:rPr>
+              <w:t>1</w:t>
+            </w:r>
+          </w:p>
+        </w:tc>
+        <w:tc>
+          <w:tcPr>
+            <w:tcW w:w="2835" w:type="dxa"/>
+            <w:tcBorders>
+              <w:top w:val="single" w:sz="6" w:space="0" w:color="auto"/>
+              <w:left w:val="single" w:sz="6" w:space="0" w:color="auto"/>
+              <w:bottom w:val="single" w:sz="6" w:space="0" w:color="auto"/>
+              <w:right w:val="single" w:sz="6" w:space="0" w:color="auto"/>
+            </w:tcBorders>
+            <w:vAlign w:val="center"/>
+          </w:tcPr>
+          <w:p>
+            <w:pPr>
+              <w:jc w:val="center"/>
+              <w:rPr>
+                <w:rFonts w:eastAsia="SimSun"/>
+                <w:b/>
+                <w:color w:val="7030A0"/>
+              </w:rPr>
+            </w:pPr>
+            <w:r>
+              <w:rPr>
+                <w:rFonts w:eastAsia="SimSun"/>
+                <w:b/>
+                <w:color w:val="7030A0"/>
+              </w:rPr>
+              <w:t>Project Manager</w:t>
+            </w:r>
+          </w:p>
+        </w:tc>
+        <w:tc>
+          <w:tcPr>
+            <w:tcW w:w="6379" w:type="dxa"/>
+            <w:tcBorders>
+              <w:top w:val="single" w:sz="6" w:space="0" w:color="auto"/>
+              <w:left w:val="single" w:sz="6" w:space="0" w:color="auto"/>
+              <w:bottom w:val="single" w:sz="6" w:space="0" w:color="auto"/>
+              <w:right w:val="single" w:sz="6" w:space="0" w:color="auto"/>
+            </w:tcBorders>
+            <w:vAlign w:val="center"/>
+          </w:tcPr>
+          <w:p>
+            <w:pPr>
+              <w:rPr>
+                <w:rFonts w:eastAsia="SimSun"/>
+                <w:color w:val="7030A0"/>
+              </w:rPr>
+            </w:pPr>
+            <w:r>
+              <w:rPr>
+                <w:rFonts w:eastAsia="SimSun"/>
+                <w:color w:val="7030A0"/>
+              </w:rPr>
+              <w:t>Quản lý tổng quát dự án</w:t>
+            </w:r>
+            <w:r>
+              <w:rPr>
+                <w:rFonts w:eastAsia="SimSun"/>
+                <w:color w:val="7030A0"/>
+              </w:rPr>
+              <w:t>, đ</w:t>
+            </w:r>
+            <w:r>
+              <w:rPr>
+                <w:rFonts w:eastAsia="SimSun"/>
+                <w:color w:val="7030A0"/>
+              </w:rPr>
+              <w:t>ảm bảo dự án đi đúng tiến độ</w:t>
+            </w:r>
+          </w:p>
+          <w:p>
+            <w:pPr>
+              <w:rPr>
+                <w:rFonts w:eastAsia="SimSun"/>
+                <w:color w:val="7030A0"/>
+              </w:rPr>
+            </w:pPr>
+            <w:r>
+              <w:rPr>
+                <w:rFonts w:eastAsia="SimSun"/>
+                <w:color w:val="7030A0"/>
+              </w:rPr>
+              <w:t>Chỉ đạo, giải quyết các khó khăn, rủi ro trong</w:t>
+            </w:r>
+            <w:r>
+              <w:rPr>
+                <w:rFonts w:eastAsia="SimSun"/>
+                <w:color w:val="7030A0"/>
+              </w:rPr>
+              <w:t xml:space="preserve"> quá </w:t>
+            </w:r>
+            <w:r>
+              <w:rPr>
+                <w:rFonts w:eastAsia="SimSun"/>
+                <w:color w:val="7030A0"/>
+              </w:rPr>
+              <w:t>trình thực hiện</w:t>
+            </w:r>
+            <w:r>
+              <w:rPr>
+                <w:rFonts w:eastAsia="SimSun"/>
+                <w:color w:val="7030A0"/>
+              </w:rPr>
+              <w:t>.</w:t>
+            </w:r>
           </w:p>
         </w:tc>
       </w:tr>
@@ -3343,14 +3350,23 @@
               <w:bottom w:val="single" w:sz="6" w:space="0" w:color="auto"/>
               <w:right w:val="single" w:sz="6" w:space="0" w:color="auto"/>
             </w:tcBorders>
+            <w:vAlign w:val="center"/>
           </w:tcPr>
           <w:p>
             <w:pPr>
               <w:jc w:val="center"/>
               <w:rPr>
                 <w:rFonts w:eastAsia="SimSun"/>
-              </w:rPr>
-            </w:pPr>
+                <w:color w:val="7030A0"/>
+              </w:rPr>
+            </w:pPr>
+            <w:r>
+              <w:rPr>
+                <w:rFonts w:eastAsia="SimSun"/>
+                <w:color w:val="7030A0"/>
+              </w:rPr>
+              <w:t>2</w:t>
+            </w:r>
           </w:p>
         </w:tc>
         <w:tc>
@@ -3369,8 +3385,18 @@
               <w:jc w:val="center"/>
               <w:rPr>
                 <w:rFonts w:eastAsia="SimSun"/>
-              </w:rPr>
-            </w:pPr>
+                <w:b/>
+                <w:color w:val="7030A0"/>
+              </w:rPr>
+            </w:pPr>
+            <w:r>
+              <w:rPr>
+                <w:rFonts w:eastAsia="SimSun"/>
+                <w:b/>
+                <w:color w:val="7030A0"/>
+              </w:rPr>
+              <w:t>Developer</w:t>
+            </w:r>
           </w:p>
         </w:tc>
         <w:tc>
@@ -3386,11 +3412,53 @@
           </w:tcPr>
           <w:p>
             <w:pPr>
-              <w:jc w:val="center"/>
               <w:rPr>
                 <w:rFonts w:eastAsia="SimSun"/>
-              </w:rPr>
-            </w:pPr>
+                <w:color w:val="7030A0"/>
+              </w:rPr>
+            </w:pPr>
+            <w:r>
+              <w:rPr>
+                <w:rFonts w:eastAsia="SimSun"/>
+                <w:color w:val="7030A0"/>
+              </w:rPr>
+              <w:t>Thiết kế tất cả các phần trong dự án: giao diện,</w:t>
+            </w:r>
+            <w:r>
+              <w:rPr>
+                <w:rFonts w:eastAsia="SimSun"/>
+                <w:color w:val="7030A0"/>
+              </w:rPr>
+              <w:t xml:space="preserve"> </w:t>
+            </w:r>
+            <w:r>
+              <w:rPr>
+                <w:rFonts w:eastAsia="SimSun"/>
+                <w:color w:val="7030A0"/>
+              </w:rPr>
+              <w:t>kiến trúc…</w:t>
+            </w:r>
+          </w:p>
+          <w:p>
+            <w:pPr>
+              <w:rPr>
+                <w:rFonts w:eastAsia="SimSun"/>
+              </w:rPr>
+            </w:pPr>
+            <w:r>
+              <w:rPr>
+                <w:rFonts w:eastAsia="SimSun"/>
+                <w:color w:val="7030A0"/>
+              </w:rPr>
+              <w:t>Phát triển code cho dự án</w:t>
+            </w:r>
+            <w:r>
+              <w:rPr>
+                <w:rFonts w:eastAsia="SimSun"/>
+                <w:color w:val="7030A0"/>
+              </w:rPr>
+              <w:t>, kiểm thử, sửa lỗi.</w:t>
+            </w:r>
           </w:p>
         </w:tc>
       </w:tr>
@@ -3407,14 +3475,23 @@
               <w:bottom w:val="single" w:sz="6" w:space="0" w:color="auto"/>
               <w:right w:val="single" w:sz="6" w:space="0" w:color="auto"/>
             </w:tcBorders>
+            <w:vAlign w:val="center"/>
           </w:tcPr>
           <w:p>
             <w:pPr>
               <w:jc w:val="center"/>
               <w:rPr>
                 <w:rFonts w:eastAsia="SimSun"/>
-              </w:rPr>
-            </w:pPr>
+                <w:color w:val="7030A0"/>
+              </w:rPr>
+            </w:pPr>
+            <w:r>
+              <w:rPr>
+                <w:rFonts w:eastAsia="SimSun"/>
+                <w:color w:val="7030A0"/>
+              </w:rPr>
+              <w:t>3</w:t>
+            </w:r>
           </w:p>
         </w:tc>
         <w:tc>
@@ -3433,8 +3510,17 @@
               <w:jc w:val="center"/>
               <w:rPr>
                 <w:rFonts w:eastAsia="SimSun"/>
-              </w:rPr>
-            </w:pPr>
+                <w:color w:val="7030A0"/>
+              </w:rPr>
+            </w:pPr>
+            <w:r>
+              <w:rPr>
+                <w:rFonts w:eastAsia="SimSun"/>
+                <w:b/>
+                <w:color w:val="7030A0"/>
+              </w:rPr>
+              <w:t>Người quản lý căn tin</w:t>
+            </w:r>
           </w:p>
         </w:tc>
         <w:tc>
@@ -3450,11 +3536,248 @@
           </w:tcPr>
           <w:p>
             <w:pPr>
+              <w:rPr>
+                <w:rFonts w:eastAsia="SimSun"/>
+                <w:color w:val="7030A0"/>
+              </w:rPr>
+            </w:pPr>
+            <w:r>
+              <w:rPr>
+                <w:rFonts w:eastAsia="SimSun"/>
+                <w:color w:val="7030A0"/>
+              </w:rPr>
+              <w:t>Quản lý toàn bộ căn tin, quản lý nhân sự, xem báo cáo tổng kết h</w:t>
+            </w:r>
+            <w:bookmarkStart w:id="5" w:name="_GoBack"/>
+            <w:bookmarkEnd w:id="5"/>
+            <w:r>
+              <w:rPr>
+                <w:rFonts w:eastAsia="SimSun"/>
+                <w:color w:val="7030A0"/>
+              </w:rPr>
+              <w:t>àng tháng</w:t>
+            </w:r>
+          </w:p>
+        </w:tc>
+      </w:tr>
+      <w:tr>
+        <w:trPr>
+          <w:trHeight w:val="344"/>
+        </w:trPr>
+        <w:tc>
+          <w:tcPr>
+            <w:tcW w:w="851" w:type="dxa"/>
+            <w:tcBorders>
+              <w:top w:val="single" w:sz="6" w:space="0" w:color="auto"/>
+              <w:left w:val="single" w:sz="6" w:space="0" w:color="auto"/>
+              <w:bottom w:val="single" w:sz="6" w:space="0" w:color="auto"/>
+              <w:right w:val="single" w:sz="6" w:space="0" w:color="auto"/>
+            </w:tcBorders>
+            <w:vAlign w:val="center"/>
+          </w:tcPr>
+          <w:p>
+            <w:pPr>
               <w:jc w:val="center"/>
               <w:rPr>
                 <w:rFonts w:eastAsia="SimSun"/>
-              </w:rPr>
-            </w:pPr>
+                <w:color w:val="7030A0"/>
+              </w:rPr>
+            </w:pPr>
+            <w:r>
+              <w:rPr>
+                <w:rFonts w:eastAsia="SimSun"/>
+                <w:color w:val="7030A0"/>
+              </w:rPr>
+              <w:t>4</w:t>
+            </w:r>
+          </w:p>
+        </w:tc>
+        <w:tc>
+          <w:tcPr>
+            <w:tcW w:w="2835" w:type="dxa"/>
+            <w:tcBorders>
+              <w:top w:val="single" w:sz="6" w:space="0" w:color="auto"/>
+              <w:left w:val="single" w:sz="6" w:space="0" w:color="auto"/>
+              <w:bottom w:val="single" w:sz="6" w:space="0" w:color="auto"/>
+              <w:right w:val="single" w:sz="6" w:space="0" w:color="auto"/>
+            </w:tcBorders>
+            <w:vAlign w:val="center"/>
+          </w:tcPr>
+          <w:p>
+            <w:pPr>
+              <w:jc w:val="center"/>
+              <w:rPr>
+                <w:rFonts w:eastAsia="SimSun"/>
+                <w:color w:val="7030A0"/>
+              </w:rPr>
+            </w:pPr>
+            <w:r>
+              <w:rPr>
+                <w:rFonts w:eastAsia="SimSun"/>
+                <w:b/>
+                <w:color w:val="7030A0"/>
+              </w:rPr>
+              <w:t xml:space="preserve">Nhân viên </w:t>
+            </w:r>
+            <w:r>
+              <w:rPr>
+                <w:rFonts w:eastAsia="SimSun"/>
+                <w:b/>
+                <w:color w:val="7030A0"/>
+              </w:rPr>
+              <w:t>thu ngân</w:t>
+            </w:r>
+            <w:r>
+              <w:rPr>
+                <w:rFonts w:eastAsia="SimSun"/>
+                <w:color w:val="7030A0"/>
+              </w:rPr>
+              <w:t xml:space="preserve"> </w:t>
+            </w:r>
+          </w:p>
+        </w:tc>
+        <w:tc>
+          <w:tcPr>
+            <w:tcW w:w="6379" w:type="dxa"/>
+            <w:tcBorders>
+              <w:top w:val="single" w:sz="6" w:space="0" w:color="auto"/>
+              <w:left w:val="single" w:sz="6" w:space="0" w:color="auto"/>
+              <w:bottom w:val="single" w:sz="6" w:space="0" w:color="auto"/>
+              <w:right w:val="single" w:sz="6" w:space="0" w:color="auto"/>
+            </w:tcBorders>
+            <w:vAlign w:val="center"/>
+          </w:tcPr>
+          <w:p>
+            <w:pPr>
+              <w:rPr>
+                <w:rFonts w:eastAsia="SimSun"/>
+                <w:color w:val="7030A0"/>
+              </w:rPr>
+            </w:pPr>
+            <w:r>
+              <w:rPr>
+                <w:rFonts w:eastAsia="SimSun"/>
+                <w:color w:val="7030A0"/>
+              </w:rPr>
+              <w:t xml:space="preserve">Trực tiếp nhận yêu cầu từ khách hàng </w:t>
+            </w:r>
+            <w:r>
+              <w:rPr>
+                <w:rFonts w:eastAsia="SimSun"/>
+                <w:color w:val="7030A0"/>
+              </w:rPr>
+              <w:t>và đặt món ăn</w:t>
+            </w:r>
+            <w:r>
+              <w:rPr>
+                <w:rFonts w:eastAsia="SimSun"/>
+                <w:color w:val="7030A0"/>
+              </w:rPr>
+              <w:t xml:space="preserve"> cho khách hàng</w:t>
+            </w:r>
+          </w:p>
+        </w:tc>
+      </w:tr>
+      <w:tr>
+        <w:trPr>
+          <w:trHeight w:val="344"/>
+        </w:trPr>
+        <w:tc>
+          <w:tcPr>
+            <w:tcW w:w="851" w:type="dxa"/>
+            <w:tcBorders>
+              <w:top w:val="single" w:sz="6" w:space="0" w:color="auto"/>
+              <w:left w:val="single" w:sz="6" w:space="0" w:color="auto"/>
+              <w:bottom w:val="single" w:sz="6" w:space="0" w:color="auto"/>
+              <w:right w:val="single" w:sz="6" w:space="0" w:color="auto"/>
+            </w:tcBorders>
+            <w:vAlign w:val="center"/>
+          </w:tcPr>
+          <w:p>
+            <w:pPr>
+              <w:jc w:val="center"/>
+              <w:rPr>
+                <w:rFonts w:eastAsia="SimSun"/>
+                <w:color w:val="7030A0"/>
+              </w:rPr>
+            </w:pPr>
+            <w:r>
+              <w:rPr>
+                <w:rFonts w:eastAsia="SimSun"/>
+                <w:color w:val="7030A0"/>
+              </w:rPr>
+              <w:t>5</w:t>
+            </w:r>
+          </w:p>
+        </w:tc>
+        <w:tc>
+          <w:tcPr>
+            <w:tcW w:w="2835" w:type="dxa"/>
+            <w:tcBorders>
+              <w:top w:val="single" w:sz="6" w:space="0" w:color="auto"/>
+              <w:left w:val="single" w:sz="6" w:space="0" w:color="auto"/>
+              <w:bottom w:val="single" w:sz="6" w:space="0" w:color="auto"/>
+              <w:right w:val="single" w:sz="6" w:space="0" w:color="auto"/>
+            </w:tcBorders>
+            <w:vAlign w:val="center"/>
+          </w:tcPr>
+          <w:p>
+            <w:pPr>
+              <w:jc w:val="center"/>
+              <w:rPr>
+                <w:rFonts w:eastAsia="SimSun"/>
+                <w:color w:val="7030A0"/>
+              </w:rPr>
+            </w:pPr>
+            <w:r>
+              <w:rPr>
+                <w:rFonts w:eastAsia="SimSun"/>
+                <w:b/>
+                <w:color w:val="7030A0"/>
+              </w:rPr>
+              <w:t>Nhân viên tiếp thực</w:t>
+            </w:r>
+          </w:p>
+        </w:tc>
+        <w:tc>
+          <w:tcPr>
+            <w:tcW w:w="6379" w:type="dxa"/>
+            <w:tcBorders>
+              <w:top w:val="single" w:sz="6" w:space="0" w:color="auto"/>
+              <w:left w:val="single" w:sz="6" w:space="0" w:color="auto"/>
+              <w:bottom w:val="single" w:sz="6" w:space="0" w:color="auto"/>
+              <w:right w:val="single" w:sz="6" w:space="0" w:color="auto"/>
+            </w:tcBorders>
+            <w:vAlign w:val="center"/>
+          </w:tcPr>
+          <w:p>
+            <w:pPr>
+              <w:rPr>
+                <w:rFonts w:eastAsia="SimSun"/>
+                <w:color w:val="7030A0"/>
+              </w:rPr>
+            </w:pPr>
+            <w:r>
+              <w:rPr>
+                <w:rFonts w:eastAsia="SimSun"/>
+                <w:color w:val="7030A0"/>
+              </w:rPr>
+              <w:t xml:space="preserve">Lấy thức ăn cho khách hàng </w:t>
+            </w:r>
+            <w:r>
+              <w:rPr>
+                <w:rFonts w:eastAsia="SimSun"/>
+                <w:color w:val="7030A0"/>
+              </w:rPr>
+              <w:t xml:space="preserve">theo như màn hình </w:t>
+            </w:r>
+            <w:r>
+              <w:rPr>
+                <w:rFonts w:eastAsia="SimSun"/>
+                <w:color w:val="7030A0"/>
+              </w:rPr>
+              <w:t>hiển thị các món đã đặt.</w:t>
+            </w:r>
           </w:p>
         </w:tc>
       </w:tr>
@@ -3639,19 +3962,6 @@
         <w:t>[Mô tả các yêu cầu phi chức năng của hệ thống bằng ngôn ngữ tự nhiên]</w:t>
       </w:r>
     </w:p>
-    <w:p/>
-    <w:p>
-      <w:pPr>
-        <w:pStyle w:val="Heading1"/>
-        <w:rPr>
-          <w:sz w:val="144"/>
-          <w:szCs w:val="144"/>
-        </w:rPr>
-      </w:pPr>
-      <w:r>
-        <w:br w:type="page"/>
-      </w:r>
-    </w:p>
     <w:p>
       <w:pPr>
         <w:pStyle w:val="Heading1"/>
@@ -3664,7 +3974,7 @@
           <w:rFonts w:cs="Segoe UI"/>
         </w:rPr>
       </w:pPr>
-      <w:bookmarkStart w:id="5" w:name="_Toc383891035"/>
+      <w:bookmarkStart w:id="6" w:name="_Toc383891035"/>
       <w:r>
         <w:rPr>
           <w:rFonts w:cs="Segoe UI"/>
@@ -3684,7 +3994,7 @@
         </w:rPr>
         <w:t xml:space="preserve"> tả yêu cầu</w:t>
       </w:r>
-      <w:bookmarkEnd w:id="5"/>
+      <w:bookmarkEnd w:id="6"/>
     </w:p>
     <w:p>
       <w:pPr>
@@ -4700,7 +5010,6 @@
                 <w:i/>
                 <w:lang w:eastAsia="ja-JP"/>
               </w:rPr>
-              <w:lastRenderedPageBreak/>
               <w:t>Kịch bản phụ</w:t>
             </w:r>
           </w:p>
@@ -6915,7 +7224,6 @@
                 <w:i/>
                 <w:lang w:eastAsia="ja-JP"/>
               </w:rPr>
-              <w:lastRenderedPageBreak/>
               <w:t>Kịch bản phụ</w:t>
             </w:r>
           </w:p>
@@ -9134,7 +9442,6 @@
                 <w:i/>
                 <w:lang w:eastAsia="ja-JP"/>
               </w:rPr>
-              <w:lastRenderedPageBreak/>
               <w:t>Kịch bản phụ</w:t>
             </w:r>
           </w:p>
@@ -11030,7 +11337,6 @@
                 <w:i/>
                 <w:lang w:eastAsia="ja-JP"/>
               </w:rPr>
-              <w:lastRenderedPageBreak/>
               <w:t xml:space="preserve">Tác nhân </w:t>
             </w:r>
           </w:p>
@@ -14400,7 +14706,6 @@
                 <w:i/>
                 <w:lang w:eastAsia="ja-JP"/>
               </w:rPr>
-              <w:lastRenderedPageBreak/>
               <w:t>Kịch bản phụ</w:t>
             </w:r>
           </w:p>
@@ -15557,7 +15862,6 @@
                 <w:i/>
                 <w:lang w:eastAsia="ja-JP"/>
               </w:rPr>
-              <w:lastRenderedPageBreak/>
               <w:t xml:space="preserve">Tác nhân </w:t>
             </w:r>
           </w:p>
@@ -17370,7 +17674,6 @@
                 <w:i/>
                 <w:lang w:eastAsia="ja-JP"/>
               </w:rPr>
-              <w:lastRenderedPageBreak/>
               <w:t>Kịch bản phụ</w:t>
             </w:r>
           </w:p>
@@ -20327,7 +20630,6 @@
                 <w:i/>
                 <w:lang w:eastAsia="ja-JP"/>
               </w:rPr>
-              <w:lastRenderedPageBreak/>
               <w:t>Kịch bản phụ</w:t>
             </w:r>
           </w:p>
@@ -20621,31 +20923,7 @@
                 <w:color w:val="0000FF"/>
                 <w:lang w:eastAsia="ja-JP"/>
               </w:rPr>
-              <w:t>Sửa</w:t>
-            </w:r>
-            <w:r>
-              <w:rPr>
-                <w:rFonts w:ascii="Candara" w:eastAsia="SimSun" w:hAnsi="Candara" w:cs="Segoe UI"/>
-                <w:color w:val="0000FF"/>
-                <w:lang w:eastAsia="ja-JP"/>
-              </w:rPr>
-              <w:t xml:space="preserve"> món </w:t>
-            </w:r>
-            <w:r>
-              <w:rPr>
-                <w:rFonts w:ascii="Candara" w:eastAsia="SimSun" w:hAnsi="Candara" w:cs="Segoe UI"/>
-                <w:color w:val="0000FF"/>
-                <w:lang w:eastAsia="ja-JP"/>
-              </w:rPr>
-              <w:t>trong</w:t>
-            </w:r>
-            <w:r>
-              <w:rPr>
-                <w:rFonts w:ascii="Candara" w:eastAsia="SimSun" w:hAnsi="Candara" w:cs="Segoe UI"/>
-                <w:color w:val="0000FF"/>
-                <w:lang w:eastAsia="ja-JP"/>
-              </w:rPr>
-              <w:t xml:space="preserve"> thực đơn.</w:t>
+              <w:t>Sửa món trong thực đơn.</w:t>
             </w:r>
           </w:p>
         </w:tc>
@@ -21476,16 +21754,7 @@
                 <w:color w:val="FFFFFF" w:themeColor="background1"/>
                 <w:lang w:eastAsia="ja-JP"/>
               </w:rPr>
-              <w:t>002</w:t>
-            </w:r>
-            <w:r>
-              <w:rPr>
-                <w:rFonts w:ascii="Candara" w:eastAsia="SimSun" w:hAnsi="Candara" w:cs="Segoe UI"/>
-                <w:b/>
-                <w:color w:val="FFFFFF" w:themeColor="background1"/>
-                <w:lang w:eastAsia="ja-JP"/>
-              </w:rPr>
-              <w:t>4</w:t>
+              <w:t>0024</w:t>
             </w:r>
           </w:p>
         </w:tc>
@@ -21550,15 +21819,7 @@
                 <w:color w:val="0000FF"/>
                 <w:lang w:eastAsia="ja-JP"/>
               </w:rPr>
-              <w:t>Xoá</w:t>
-            </w:r>
-            <w:r>
-              <w:rPr>
-                <w:rFonts w:ascii="Candara" w:eastAsia="SimSun" w:hAnsi="Candara" w:cs="Segoe UI"/>
-                <w:color w:val="0000FF"/>
-                <w:lang w:eastAsia="ja-JP"/>
-              </w:rPr>
-              <w:t xml:space="preserve"> món trong thực đơn.</w:t>
+              <w:t>Xoá món trong thực đơn.</w:t>
             </w:r>
           </w:p>
         </w:tc>
@@ -22312,7 +22573,7 @@
           <w:rFonts w:cs="Segoe UI"/>
         </w:rPr>
       </w:pPr>
-      <w:bookmarkStart w:id="6" w:name="_Toc383891036"/>
+      <w:bookmarkStart w:id="7" w:name="_Toc383891036"/>
       <w:r>
         <w:lastRenderedPageBreak/>
         <w:t>Bản m</w:t>
@@ -22326,7 +22587,7 @@
       <w:r>
         <w:t xml:space="preserve"> (Prototype)</w:t>
       </w:r>
-      <w:bookmarkEnd w:id="6"/>
+      <w:bookmarkEnd w:id="7"/>
     </w:p>
     <w:p>
       <w:pPr>
@@ -22386,25 +22647,69 @@
         <w:pStyle w:val="Caption"/>
         <w:jc w:val="left"/>
       </w:pPr>
-      <w:fldSimple w:instr=" STYLEREF 1 \s ">
-        <w:r>
-          <w:rPr>
-            <w:noProof/>
-          </w:rPr>
-          <w:t>5</w:t>
-        </w:r>
-      </w:fldSimple>
+      <w:r>
+        <w:rPr>
+          <w:noProof/>
+        </w:rPr>
+        <w:fldChar w:fldCharType="begin"/>
+      </w:r>
+      <w:r>
+        <w:rPr>
+          <w:noProof/>
+        </w:rPr>
+        <w:instrText xml:space="preserve"> STYLEREF 1 \s </w:instrText>
+      </w:r>
+      <w:r>
+        <w:rPr>
+          <w:noProof/>
+        </w:rPr>
+        <w:fldChar w:fldCharType="separate"/>
+      </w:r>
+      <w:r>
+        <w:rPr>
+          <w:noProof/>
+        </w:rPr>
+        <w:t>5</w:t>
+      </w:r>
+      <w:r>
+        <w:rPr>
+          <w:noProof/>
+        </w:rPr>
+        <w:fldChar w:fldCharType="end"/>
+      </w:r>
       <w:r>
         <w:noBreakHyphen/>
       </w:r>
-      <w:fldSimple w:instr=" SEQ Figure \* ARABIC \s 1 ">
-        <w:r>
-          <w:rPr>
-            <w:noProof/>
-          </w:rPr>
-          <w:t>1</w:t>
-        </w:r>
-      </w:fldSimple>
+      <w:r>
+        <w:rPr>
+          <w:noProof/>
+        </w:rPr>
+        <w:fldChar w:fldCharType="begin"/>
+      </w:r>
+      <w:r>
+        <w:rPr>
+          <w:noProof/>
+        </w:rPr>
+        <w:instrText xml:space="preserve"> SEQ Figure \* ARABIC \s 1 </w:instrText>
+      </w:r>
+      <w:r>
+        <w:rPr>
+          <w:noProof/>
+        </w:rPr>
+        <w:fldChar w:fldCharType="separate"/>
+      </w:r>
+      <w:r>
+        <w:rPr>
+          <w:noProof/>
+        </w:rPr>
+        <w:t>1</w:t>
+      </w:r>
+      <w:r>
+        <w:rPr>
+          <w:noProof/>
+        </w:rPr>
+        <w:fldChar w:fldCharType="end"/>
+      </w:r>
       <w:r>
         <w:t xml:space="preserve"> Giao diện Login.</w:t>
       </w:r>
@@ -22459,25 +22764,69 @@
       <w:pPr>
         <w:pStyle w:val="Caption"/>
       </w:pPr>
-      <w:fldSimple w:instr=" STYLEREF 1 \s ">
-        <w:r>
-          <w:rPr>
-            <w:noProof/>
-          </w:rPr>
-          <w:t>5</w:t>
-        </w:r>
-      </w:fldSimple>
+      <w:r>
+        <w:rPr>
+          <w:noProof/>
+        </w:rPr>
+        <w:fldChar w:fldCharType="begin"/>
+      </w:r>
+      <w:r>
+        <w:rPr>
+          <w:noProof/>
+        </w:rPr>
+        <w:instrText xml:space="preserve"> STYLEREF 1 \s </w:instrText>
+      </w:r>
+      <w:r>
+        <w:rPr>
+          <w:noProof/>
+        </w:rPr>
+        <w:fldChar w:fldCharType="separate"/>
+      </w:r>
+      <w:r>
+        <w:rPr>
+          <w:noProof/>
+        </w:rPr>
+        <w:t>5</w:t>
+      </w:r>
+      <w:r>
+        <w:rPr>
+          <w:noProof/>
+        </w:rPr>
+        <w:fldChar w:fldCharType="end"/>
+      </w:r>
       <w:r>
         <w:noBreakHyphen/>
       </w:r>
-      <w:fldSimple w:instr=" SEQ Figure \* ARABIC \s 1 ">
-        <w:r>
-          <w:rPr>
-            <w:noProof/>
-          </w:rPr>
-          <w:t>2</w:t>
-        </w:r>
-      </w:fldSimple>
+      <w:r>
+        <w:rPr>
+          <w:noProof/>
+        </w:rPr>
+        <w:fldChar w:fldCharType="begin"/>
+      </w:r>
+      <w:r>
+        <w:rPr>
+          <w:noProof/>
+        </w:rPr>
+        <w:instrText xml:space="preserve"> SEQ Figure \* ARABIC \s 1 </w:instrText>
+      </w:r>
+      <w:r>
+        <w:rPr>
+          <w:noProof/>
+        </w:rPr>
+        <w:fldChar w:fldCharType="separate"/>
+      </w:r>
+      <w:r>
+        <w:rPr>
+          <w:noProof/>
+        </w:rPr>
+        <w:t>2</w:t>
+      </w:r>
+      <w:r>
+        <w:rPr>
+          <w:noProof/>
+        </w:rPr>
+        <w:fldChar w:fldCharType="end"/>
+      </w:r>
       <w:r>
         <w:t xml:space="preserve"> Giao diện Dashboard.</w:t>
       </w:r>
@@ -22538,25 +22887,69 @@
       <w:pPr>
         <w:pStyle w:val="Caption"/>
       </w:pPr>
-      <w:fldSimple w:instr=" STYLEREF 1 \s ">
-        <w:r>
-          <w:rPr>
-            <w:noProof/>
-          </w:rPr>
-          <w:t>5</w:t>
-        </w:r>
-      </w:fldSimple>
+      <w:r>
+        <w:rPr>
+          <w:noProof/>
+        </w:rPr>
+        <w:fldChar w:fldCharType="begin"/>
+      </w:r>
+      <w:r>
+        <w:rPr>
+          <w:noProof/>
+        </w:rPr>
+        <w:instrText xml:space="preserve"> STYLEREF 1 \s </w:instrText>
+      </w:r>
+      <w:r>
+        <w:rPr>
+          <w:noProof/>
+        </w:rPr>
+        <w:fldChar w:fldCharType="separate"/>
+      </w:r>
+      <w:r>
+        <w:rPr>
+          <w:noProof/>
+        </w:rPr>
+        <w:t>5</w:t>
+      </w:r>
+      <w:r>
+        <w:rPr>
+          <w:noProof/>
+        </w:rPr>
+        <w:fldChar w:fldCharType="end"/>
+      </w:r>
       <w:r>
         <w:noBreakHyphen/>
       </w:r>
-      <w:fldSimple w:instr=" SEQ Figure \* ARABIC \s 1 ">
-        <w:r>
-          <w:rPr>
-            <w:noProof/>
-          </w:rPr>
-          <w:t>3</w:t>
-        </w:r>
-      </w:fldSimple>
+      <w:r>
+        <w:rPr>
+          <w:noProof/>
+        </w:rPr>
+        <w:fldChar w:fldCharType="begin"/>
+      </w:r>
+      <w:r>
+        <w:rPr>
+          <w:noProof/>
+        </w:rPr>
+        <w:instrText xml:space="preserve"> SEQ Figure \* ARABIC \s 1 </w:instrText>
+      </w:r>
+      <w:r>
+        <w:rPr>
+          <w:noProof/>
+        </w:rPr>
+        <w:fldChar w:fldCharType="separate"/>
+      </w:r>
+      <w:r>
+        <w:rPr>
+          <w:noProof/>
+        </w:rPr>
+        <w:t>3</w:t>
+      </w:r>
+      <w:r>
+        <w:rPr>
+          <w:noProof/>
+        </w:rPr>
+        <w:fldChar w:fldCharType="end"/>
+      </w:r>
       <w:r>
         <w:t xml:space="preserve"> Giao diện Menu.</w:t>
       </w:r>
@@ -22617,25 +23010,69 @@
       <w:pPr>
         <w:pStyle w:val="Caption"/>
       </w:pPr>
-      <w:fldSimple w:instr=" STYLEREF 1 \s ">
-        <w:r>
-          <w:rPr>
-            <w:noProof/>
-          </w:rPr>
-          <w:t>5</w:t>
-        </w:r>
-      </w:fldSimple>
+      <w:r>
+        <w:rPr>
+          <w:noProof/>
+        </w:rPr>
+        <w:fldChar w:fldCharType="begin"/>
+      </w:r>
+      <w:r>
+        <w:rPr>
+          <w:noProof/>
+        </w:rPr>
+        <w:instrText xml:space="preserve"> STYLEREF 1 \s </w:instrText>
+      </w:r>
+      <w:r>
+        <w:rPr>
+          <w:noProof/>
+        </w:rPr>
+        <w:fldChar w:fldCharType="separate"/>
+      </w:r>
+      <w:r>
+        <w:rPr>
+          <w:noProof/>
+        </w:rPr>
+        <w:t>5</w:t>
+      </w:r>
+      <w:r>
+        <w:rPr>
+          <w:noProof/>
+        </w:rPr>
+        <w:fldChar w:fldCharType="end"/>
+      </w:r>
       <w:r>
         <w:noBreakHyphen/>
       </w:r>
-      <w:fldSimple w:instr=" SEQ Figure \* ARABIC \s 1 ">
-        <w:r>
-          <w:rPr>
-            <w:noProof/>
-          </w:rPr>
-          <w:t>4</w:t>
-        </w:r>
-      </w:fldSimple>
+      <w:r>
+        <w:rPr>
+          <w:noProof/>
+        </w:rPr>
+        <w:fldChar w:fldCharType="begin"/>
+      </w:r>
+      <w:r>
+        <w:rPr>
+          <w:noProof/>
+        </w:rPr>
+        <w:instrText xml:space="preserve"> SEQ Figure \* ARABIC \s 1 </w:instrText>
+      </w:r>
+      <w:r>
+        <w:rPr>
+          <w:noProof/>
+        </w:rPr>
+        <w:fldChar w:fldCharType="separate"/>
+      </w:r>
+      <w:r>
+        <w:rPr>
+          <w:noProof/>
+        </w:rPr>
+        <w:t>4</w:t>
+      </w:r>
+      <w:r>
+        <w:rPr>
+          <w:noProof/>
+        </w:rPr>
+        <w:fldChar w:fldCharType="end"/>
+      </w:r>
       <w:r>
         <w:t xml:space="preserve"> Giao diện Quản lí khách hàng.</w:t>
       </w:r>
@@ -22696,25 +23133,69 @@
       <w:pPr>
         <w:pStyle w:val="Caption"/>
       </w:pPr>
-      <w:fldSimple w:instr=" STYLEREF 1 \s ">
-        <w:r>
-          <w:rPr>
-            <w:noProof/>
-          </w:rPr>
-          <w:t>5</w:t>
-        </w:r>
-      </w:fldSimple>
+      <w:r>
+        <w:rPr>
+          <w:noProof/>
+        </w:rPr>
+        <w:fldChar w:fldCharType="begin"/>
+      </w:r>
+      <w:r>
+        <w:rPr>
+          <w:noProof/>
+        </w:rPr>
+        <w:instrText xml:space="preserve"> STYLEREF 1 \s </w:instrText>
+      </w:r>
+      <w:r>
+        <w:rPr>
+          <w:noProof/>
+        </w:rPr>
+        <w:fldChar w:fldCharType="separate"/>
+      </w:r>
+      <w:r>
+        <w:rPr>
+          <w:noProof/>
+        </w:rPr>
+        <w:t>5</w:t>
+      </w:r>
+      <w:r>
+        <w:rPr>
+          <w:noProof/>
+        </w:rPr>
+        <w:fldChar w:fldCharType="end"/>
+      </w:r>
       <w:r>
         <w:noBreakHyphen/>
       </w:r>
-      <w:fldSimple w:instr=" SEQ Figure \* ARABIC \s 1 ">
-        <w:r>
-          <w:rPr>
-            <w:noProof/>
-          </w:rPr>
-          <w:t>5</w:t>
-        </w:r>
-      </w:fldSimple>
+      <w:r>
+        <w:rPr>
+          <w:noProof/>
+        </w:rPr>
+        <w:fldChar w:fldCharType="begin"/>
+      </w:r>
+      <w:r>
+        <w:rPr>
+          <w:noProof/>
+        </w:rPr>
+        <w:instrText xml:space="preserve"> SEQ Figure \* ARABIC \s 1 </w:instrText>
+      </w:r>
+      <w:r>
+        <w:rPr>
+          <w:noProof/>
+        </w:rPr>
+        <w:fldChar w:fldCharType="separate"/>
+      </w:r>
+      <w:r>
+        <w:rPr>
+          <w:noProof/>
+        </w:rPr>
+        <w:t>5</w:t>
+      </w:r>
+      <w:r>
+        <w:rPr>
+          <w:noProof/>
+        </w:rPr>
+        <w:fldChar w:fldCharType="end"/>
+      </w:r>
       <w:r>
         <w:t xml:space="preserve"> Giao diện Thống kê.</w:t>
       </w:r>
@@ -22775,25 +23256,69 @@
       <w:pPr>
         <w:pStyle w:val="Caption"/>
       </w:pPr>
-      <w:fldSimple w:instr=" STYLEREF 1 \s ">
-        <w:r>
-          <w:rPr>
-            <w:noProof/>
-          </w:rPr>
-          <w:t>5</w:t>
-        </w:r>
-      </w:fldSimple>
+      <w:r>
+        <w:rPr>
+          <w:noProof/>
+        </w:rPr>
+        <w:fldChar w:fldCharType="begin"/>
+      </w:r>
+      <w:r>
+        <w:rPr>
+          <w:noProof/>
+        </w:rPr>
+        <w:instrText xml:space="preserve"> STYLEREF 1 \s </w:instrText>
+      </w:r>
+      <w:r>
+        <w:rPr>
+          <w:noProof/>
+        </w:rPr>
+        <w:fldChar w:fldCharType="separate"/>
+      </w:r>
+      <w:r>
+        <w:rPr>
+          <w:noProof/>
+        </w:rPr>
+        <w:t>5</w:t>
+      </w:r>
+      <w:r>
+        <w:rPr>
+          <w:noProof/>
+        </w:rPr>
+        <w:fldChar w:fldCharType="end"/>
+      </w:r>
       <w:r>
         <w:noBreakHyphen/>
       </w:r>
-      <w:fldSimple w:instr=" SEQ Figure \* ARABIC \s 1 ">
-        <w:r>
-          <w:rPr>
-            <w:noProof/>
-          </w:rPr>
-          <w:t>6</w:t>
-        </w:r>
-      </w:fldSimple>
+      <w:r>
+        <w:rPr>
+          <w:noProof/>
+        </w:rPr>
+        <w:fldChar w:fldCharType="begin"/>
+      </w:r>
+      <w:r>
+        <w:rPr>
+          <w:noProof/>
+        </w:rPr>
+        <w:instrText xml:space="preserve"> SEQ Figure \* ARABIC \s 1 </w:instrText>
+      </w:r>
+      <w:r>
+        <w:rPr>
+          <w:noProof/>
+        </w:rPr>
+        <w:fldChar w:fldCharType="separate"/>
+      </w:r>
+      <w:r>
+        <w:rPr>
+          <w:noProof/>
+        </w:rPr>
+        <w:t>6</w:t>
+      </w:r>
+      <w:r>
+        <w:rPr>
+          <w:noProof/>
+        </w:rPr>
+        <w:fldChar w:fldCharType="end"/>
+      </w:r>
       <w:r>
         <w:t xml:space="preserve"> Giao diện Báo cáo.</w:t>
       </w:r>
@@ -22854,25 +23379,69 @@
       <w:pPr>
         <w:pStyle w:val="Caption"/>
       </w:pPr>
-      <w:fldSimple w:instr=" STYLEREF 1 \s ">
-        <w:r>
-          <w:rPr>
-            <w:noProof/>
-          </w:rPr>
-          <w:t>5</w:t>
-        </w:r>
-      </w:fldSimple>
+      <w:r>
+        <w:rPr>
+          <w:noProof/>
+        </w:rPr>
+        <w:fldChar w:fldCharType="begin"/>
+      </w:r>
+      <w:r>
+        <w:rPr>
+          <w:noProof/>
+        </w:rPr>
+        <w:instrText xml:space="preserve"> STYLEREF 1 \s </w:instrText>
+      </w:r>
+      <w:r>
+        <w:rPr>
+          <w:noProof/>
+        </w:rPr>
+        <w:fldChar w:fldCharType="separate"/>
+      </w:r>
+      <w:r>
+        <w:rPr>
+          <w:noProof/>
+        </w:rPr>
+        <w:t>5</w:t>
+      </w:r>
+      <w:r>
+        <w:rPr>
+          <w:noProof/>
+        </w:rPr>
+        <w:fldChar w:fldCharType="end"/>
+      </w:r>
       <w:r>
         <w:noBreakHyphen/>
       </w:r>
-      <w:fldSimple w:instr=" SEQ Figure \* ARABIC \s 1 ">
-        <w:r>
-          <w:rPr>
-            <w:noProof/>
-          </w:rPr>
-          <w:t>7</w:t>
-        </w:r>
-      </w:fldSimple>
+      <w:r>
+        <w:rPr>
+          <w:noProof/>
+        </w:rPr>
+        <w:fldChar w:fldCharType="begin"/>
+      </w:r>
+      <w:r>
+        <w:rPr>
+          <w:noProof/>
+        </w:rPr>
+        <w:instrText xml:space="preserve"> SEQ Figure \* ARABIC \s 1 </w:instrText>
+      </w:r>
+      <w:r>
+        <w:rPr>
+          <w:noProof/>
+        </w:rPr>
+        <w:fldChar w:fldCharType="separate"/>
+      </w:r>
+      <w:r>
+        <w:rPr>
+          <w:noProof/>
+        </w:rPr>
+        <w:t>7</w:t>
+      </w:r>
+      <w:r>
+        <w:rPr>
+          <w:noProof/>
+        </w:rPr>
+        <w:fldChar w:fldCharType="end"/>
+      </w:r>
       <w:r>
         <w:t xml:space="preserve"> Giao diện Quản lí nhân sự.</w:t>
       </w:r>
@@ -22933,25 +23502,69 @@
       <w:pPr>
         <w:pStyle w:val="Caption"/>
       </w:pPr>
-      <w:fldSimple w:instr=" STYLEREF 1 \s ">
-        <w:r>
-          <w:rPr>
-            <w:noProof/>
-          </w:rPr>
-          <w:t>5</w:t>
-        </w:r>
-      </w:fldSimple>
+      <w:r>
+        <w:rPr>
+          <w:noProof/>
+        </w:rPr>
+        <w:fldChar w:fldCharType="begin"/>
+      </w:r>
+      <w:r>
+        <w:rPr>
+          <w:noProof/>
+        </w:rPr>
+        <w:instrText xml:space="preserve"> STYLEREF 1 \s </w:instrText>
+      </w:r>
+      <w:r>
+        <w:rPr>
+          <w:noProof/>
+        </w:rPr>
+        <w:fldChar w:fldCharType="separate"/>
+      </w:r>
+      <w:r>
+        <w:rPr>
+          <w:noProof/>
+        </w:rPr>
+        <w:t>5</w:t>
+      </w:r>
+      <w:r>
+        <w:rPr>
+          <w:noProof/>
+        </w:rPr>
+        <w:fldChar w:fldCharType="end"/>
+      </w:r>
       <w:r>
         <w:noBreakHyphen/>
       </w:r>
-      <w:fldSimple w:instr=" SEQ Figure \* ARABIC \s 1 ">
-        <w:r>
-          <w:rPr>
-            <w:noProof/>
-          </w:rPr>
-          <w:t>8</w:t>
-        </w:r>
-      </w:fldSimple>
+      <w:r>
+        <w:rPr>
+          <w:noProof/>
+        </w:rPr>
+        <w:fldChar w:fldCharType="begin"/>
+      </w:r>
+      <w:r>
+        <w:rPr>
+          <w:noProof/>
+        </w:rPr>
+        <w:instrText xml:space="preserve"> SEQ Figure \* ARABIC \s 1 </w:instrText>
+      </w:r>
+      <w:r>
+        <w:rPr>
+          <w:noProof/>
+        </w:rPr>
+        <w:fldChar w:fldCharType="separate"/>
+      </w:r>
+      <w:r>
+        <w:rPr>
+          <w:noProof/>
+        </w:rPr>
+        <w:t>8</w:t>
+      </w:r>
+      <w:r>
+        <w:rPr>
+          <w:noProof/>
+        </w:rPr>
+        <w:fldChar w:fldCharType="end"/>
+      </w:r>
       <w:r>
         <w:t xml:space="preserve"> Giao diện bảng đơn đặt hàng.</w:t>
       </w:r>
@@ -23012,30 +23625,72 @@
       <w:pPr>
         <w:pStyle w:val="Caption"/>
       </w:pPr>
-      <w:fldSimple w:instr=" STYLEREF 1 \s ">
-        <w:r>
-          <w:rPr>
-            <w:noProof/>
-          </w:rPr>
-          <w:t>5</w:t>
-        </w:r>
-      </w:fldSimple>
+      <w:r>
+        <w:rPr>
+          <w:noProof/>
+        </w:rPr>
+        <w:fldChar w:fldCharType="begin"/>
+      </w:r>
+      <w:r>
+        <w:rPr>
+          <w:noProof/>
+        </w:rPr>
+        <w:instrText xml:space="preserve"> STYLEREF 1 \s </w:instrText>
+      </w:r>
+      <w:r>
+        <w:rPr>
+          <w:noProof/>
+        </w:rPr>
+        <w:fldChar w:fldCharType="separate"/>
+      </w:r>
+      <w:r>
+        <w:rPr>
+          <w:noProof/>
+        </w:rPr>
+        <w:t>5</w:t>
+      </w:r>
+      <w:r>
+        <w:rPr>
+          <w:noProof/>
+        </w:rPr>
+        <w:fldChar w:fldCharType="end"/>
+      </w:r>
       <w:r>
         <w:noBreakHyphen/>
       </w:r>
-      <w:fldSimple w:instr=" SEQ Figure \* ARABIC \s 1 ">
-        <w:r>
-          <w:rPr>
-            <w:noProof/>
-          </w:rPr>
-          <w:t>9</w:t>
-        </w:r>
-      </w:fldSimple>
+      <w:r>
+        <w:rPr>
+          <w:noProof/>
+        </w:rPr>
+        <w:fldChar w:fldCharType="begin"/>
+      </w:r>
+      <w:r>
+        <w:rPr>
+          <w:noProof/>
+        </w:rPr>
+        <w:instrText xml:space="preserve"> SEQ Figure \* ARABIC \s 1 </w:instrText>
+      </w:r>
+      <w:r>
+        <w:rPr>
+          <w:noProof/>
+        </w:rPr>
+        <w:fldChar w:fldCharType="separate"/>
+      </w:r>
+      <w:r>
+        <w:rPr>
+          <w:noProof/>
+        </w:rPr>
+        <w:t>9</w:t>
+      </w:r>
+      <w:r>
+        <w:rPr>
+          <w:noProof/>
+        </w:rPr>
+        <w:fldChar w:fldCharType="end"/>
+      </w:r>
       <w:r>
         <w:t xml:space="preserve"> Giao diện Quản lý thông tin cá nhân.</w:t>
       </w:r>
-      <w:bookmarkStart w:id="7" w:name="_GoBack"/>
-      <w:bookmarkEnd w:id="7"/>
     </w:p>
     <w:p/>
     <w:sectPr>
@@ -27820,6 +28475,7 @@
     <w:lsdException w:name="HTML Sample" w:semiHidden="1" w:unhideWhenUsed="1"/>
     <w:lsdException w:name="HTML Typewriter" w:semiHidden="1" w:unhideWhenUsed="1"/>
     <w:lsdException w:name="HTML Variable" w:semiHidden="1" w:unhideWhenUsed="1"/>
+    <w:lsdException w:name="Normal Table" w:semiHidden="1" w:unhideWhenUsed="1"/>
     <w:lsdException w:name="annotation subject" w:semiHidden="1" w:unhideWhenUsed="1"/>
     <w:lsdException w:name="No List" w:semiHidden="1" w:unhideWhenUsed="1"/>
     <w:lsdException w:name="Outline List 1" w:semiHidden="1" w:unhideWhenUsed="1"/>
@@ -27863,8 +28519,10 @@
     <w:lsdException w:name="Table Elegant" w:semiHidden="1" w:unhideWhenUsed="1"/>
     <w:lsdException w:name="Table Professional" w:semiHidden="1" w:unhideWhenUsed="1"/>
     <w:lsdException w:name="Table Subtle 1" w:semiHidden="1" w:unhideWhenUsed="1"/>
+    <w:lsdException w:name="Table Subtle 2" w:semiHidden="1" w:unhideWhenUsed="1"/>
     <w:lsdException w:name="Table Web 1" w:semiHidden="1" w:unhideWhenUsed="1"/>
     <w:lsdException w:name="Table Web 2" w:semiHidden="1" w:unhideWhenUsed="1"/>
+    <w:lsdException w:name="Table Web 3" w:semiHidden="1" w:unhideWhenUsed="1"/>
     <w:lsdException w:name="Balloon Text" w:semiHidden="1" w:unhideWhenUsed="1"/>
     <w:lsdException w:name="Table Grid" w:uiPriority="59"/>
     <w:lsdException w:name="Table Theme" w:semiHidden="1" w:unhideWhenUsed="1"/>
@@ -28599,7 +29257,7 @@
     <w:charset w:val="00"/>
     <w:family w:val="roman"/>
     <w:pitch w:val="variable"/>
-    <w:sig w:usb0="E0002AFF" w:usb1="C0007843" w:usb2="00000009" w:usb3="00000000" w:csb0="000001FF" w:csb1="00000000"/>
+    <w:sig w:usb0="E0002EFF" w:usb1="C000785B" w:usb2="00000009" w:usb3="00000000" w:csb0="000001FF" w:csb1="00000000"/>
   </w:font>
   <w:font w:name="Segoe UI">
     <w:panose1 w:val="020B0502040204020203"/>
@@ -28613,7 +29271,7 @@
     <w:charset w:val="00"/>
     <w:family w:val="swiss"/>
     <w:pitch w:val="variable"/>
-    <w:sig w:usb0="E0002AFF" w:usb1="4000ACFF" w:usb2="00000001" w:usb3="00000000" w:csb0="000001FF" w:csb1="00000000"/>
+    <w:sig w:usb0="E0002EFF" w:usb1="C000247B" w:usb2="00000009" w:usb3="00000000" w:csb0="000001FF" w:csb1="00000000"/>
   </w:font>
   <w:font w:name="Symbol">
     <w:panose1 w:val="05050102010706020507"/>
@@ -28663,7 +29321,7 @@
     <w:charset w:val="00"/>
     <w:family w:val="swiss"/>
     <w:pitch w:val="variable"/>
-    <w:sig w:usb0="A0002AEF" w:usb1="4000207B" w:usb2="00000000" w:usb3="00000000" w:csb0="000001FF" w:csb1="00000000"/>
+    <w:sig w:usb0="E0002AFF" w:usb1="C000247B" w:usb2="00000009" w:usb3="00000000" w:csb0="000001FF" w:csb1="00000000"/>
   </w:font>
 </w:fonts>
 </file>
@@ -28700,6 +29358,7 @@
     <w:rsid w:val="00605ED9"/>
     <w:rsid w:val="006A5587"/>
     <w:rsid w:val="006E7B9E"/>
+    <w:rsid w:val="007640EF"/>
     <w:rsid w:val="00783296"/>
     <w:rsid w:val="00794B56"/>
     <w:rsid w:val="008155D9"/>
@@ -28868,6 +29527,7 @@
     <w:lsdException w:name="HTML Sample" w:semiHidden="1" w:unhideWhenUsed="1"/>
     <w:lsdException w:name="HTML Typewriter" w:semiHidden="1" w:unhideWhenUsed="1"/>
     <w:lsdException w:name="HTML Variable" w:semiHidden="1" w:unhideWhenUsed="1"/>
+    <w:lsdException w:name="Normal Table" w:semiHidden="1" w:unhideWhenUsed="1"/>
     <w:lsdException w:name="annotation subject" w:semiHidden="1" w:unhideWhenUsed="1"/>
     <w:lsdException w:name="No List" w:semiHidden="1" w:unhideWhenUsed="1"/>
     <w:lsdException w:name="Outline List 1" w:semiHidden="1" w:unhideWhenUsed="1"/>
@@ -28911,8 +29571,10 @@
     <w:lsdException w:name="Table Elegant" w:semiHidden="1" w:unhideWhenUsed="1"/>
     <w:lsdException w:name="Table Professional" w:semiHidden="1" w:unhideWhenUsed="1"/>
     <w:lsdException w:name="Table Subtle 1" w:semiHidden="1" w:unhideWhenUsed="1"/>
+    <w:lsdException w:name="Table Subtle 2" w:semiHidden="1" w:unhideWhenUsed="1"/>
     <w:lsdException w:name="Table Web 1" w:semiHidden="1" w:unhideWhenUsed="1"/>
     <w:lsdException w:name="Table Web 2" w:semiHidden="1" w:unhideWhenUsed="1"/>
+    <w:lsdException w:name="Table Web 3" w:semiHidden="1" w:unhideWhenUsed="1"/>
     <w:lsdException w:name="Balloon Text" w:semiHidden="1" w:unhideWhenUsed="1"/>
     <w:lsdException w:name="Table Grid" w:uiPriority="59"/>
     <w:lsdException w:name="Table Theme" w:semiHidden="1" w:unhideWhenUsed="1"/>
@@ -29509,7 +30171,7 @@
 </file>
 
 <file path=customXml/itemProps2.xml><?xml version="1.0" encoding="utf-8"?>
-<ds:datastoreItem xmlns:ds="http://schemas.openxmlformats.org/officeDocument/2006/customXml" ds:itemID="{1A7DC875-0169-4CD8-8D8A-30FFAB37869F}">
+<ds:datastoreItem xmlns:ds="http://schemas.openxmlformats.org/officeDocument/2006/customXml" ds:itemID="{DBD34075-508D-4553-A73C-B8A64E84428E}">
   <ds:schemaRefs>
     <ds:schemaRef ds:uri="http://schemas.openxmlformats.org/officeDocument/2006/bibliography"/>
   </ds:schemaRefs>

</xml_diff>